<commit_message>
Preparing for iteration 2 deliverables
</commit_message>
<xml_diff>
--- a/Cool secrets/Meeting Summaries/3-28 Meeting.docx
+++ b/Cool secrets/Meeting Summaries/3-28 Meeting.docx
@@ -2,81 +2,6 @@
 <file path=word/document.xml><?xml version="1.0" encoding="utf-8"?>
 <w:document xmlns:wpc="http://schemas.microsoft.com/office/word/2010/wordprocessingCanvas" xmlns:mc="http://schemas.openxmlformats.org/markup-compatibility/2006" xmlns:o="urn:schemas-microsoft-com:office:office" xmlns:r="http://schemas.openxmlformats.org/officeDocument/2006/relationships" xmlns:m="http://schemas.openxmlformats.org/officeDocument/2006/math" xmlns:v="urn:schemas-microsoft-com:vml" xmlns:wp14="http://schemas.microsoft.com/office/word/2010/wordprocessingDrawing" xmlns:wp="http://schemas.openxmlformats.org/drawingml/2006/wordprocessingDrawing" xmlns:w10="urn:schemas-microsoft-com:office:word" xmlns:w="http://schemas.openxmlformats.org/wordprocessingml/2006/main" xmlns:w14="http://schemas.microsoft.com/office/word/2010/wordml" xmlns:wpg="http://schemas.microsoft.com/office/word/2010/wordprocessingGroup" xmlns:wpi="http://schemas.microsoft.com/office/word/2010/wordprocessingInk" xmlns:wne="http://schemas.microsoft.com/office/word/2006/wordml" xmlns:wps="http://schemas.microsoft.com/office/word/2010/wordprocessingShape" mc:Ignorable="w14 wp14">
   <w:body>
-    <w:p>
-      <w:r>
-        <w:t>Remove/Change to GUI</w:t>
-      </w:r>
-      <w:bookmarkStart w:id="0" w:name="_GoBack"/>
-      <w:bookmarkEnd w:id="0"/>
-    </w:p>
-    <w:p>
-      <w:pPr>
-        <w:pStyle w:val="ListParagraph"/>
-        <w:numPr>
-          <w:ilvl w:val="0"/>
-          <w:numId w:val="1"/>
-        </w:numPr>
-      </w:pPr>
-      <w:r>
-        <w:t>Samuel add a method for filling in a form based on existing event</w:t>
-      </w:r>
-    </w:p>
-    <w:p>
-      <w:pPr>
-        <w:pStyle w:val="ListParagraph"/>
-        <w:numPr>
-          <w:ilvl w:val="0"/>
-          <w:numId w:val="1"/>
-        </w:numPr>
-      </w:pPr>
-      <w:r>
-        <w:t>Double click to edit, button to edit/delete selected event</w:t>
-      </w:r>
-      <w:r>
-        <w:t xml:space="preserve"> - Kevin</w:t>
-      </w:r>
-    </w:p>
-    <w:p>
-      <w:r>
-        <w:t>Revise iteration 1</w:t>
-      </w:r>
-      <w:r>
-        <w:t xml:space="preserve"> – Kevin</w:t>
-      </w:r>
-    </w:p>
-    <w:p>
-      <w:pPr>
-        <w:pStyle w:val="ListParagraph"/>
-        <w:numPr>
-          <w:ilvl w:val="0"/>
-          <w:numId w:val="3"/>
-        </w:numPr>
-      </w:pPr>
-      <w:r>
-        <w:t xml:space="preserve">Quick changes, see </w:t>
-      </w:r>
-      <w:proofErr w:type="spellStart"/>
-      <w:r>
-        <w:t>GroupMe</w:t>
-      </w:r>
-      <w:proofErr w:type="spellEnd"/>
-    </w:p>
-    <w:p>
-      <w:r>
-        <w:t>Finish 3 sequence diagrams</w:t>
-      </w:r>
-      <w:r>
-        <w:t xml:space="preserve"> - All</w:t>
-      </w:r>
-    </w:p>
-    <w:p>
-      <w:r>
-        <w:t>Gantt diagram</w:t>
-      </w:r>
-      <w:r>
-        <w:t xml:space="preserve"> - Eric</w:t>
-      </w:r>
-    </w:p>
     <w:p>
       <w:proofErr w:type="spellStart"/>
       <w:r>
@@ -95,6 +20,9 @@
       <w:r>
         <w:t>UI Demo</w:t>
       </w:r>
+      <w:r>
+        <w:t xml:space="preserve"> – Eric makes video</w:t>
+      </w:r>
     </w:p>
     <w:p>
       <w:pPr>
@@ -105,7 +33,7 @@
         </w:numPr>
       </w:pPr>
       <w:r>
-        <w:t>Design class diagram</w:t>
+        <w:t>Other slides: Sam creates</w:t>
       </w:r>
     </w:p>
     <w:p>
@@ -117,8 +45,16 @@
         </w:numPr>
       </w:pPr>
       <w:r>
-        <w:t>A few sequence diagram examples</w:t>
-      </w:r>
+        <w:t>Design class diagram</w:t>
+      </w:r>
+      <w:r>
+        <w:t xml:space="preserve"> – Kevin </w:t>
+      </w:r>
+      <w:proofErr w:type="spellStart"/>
+      <w:r>
+        <w:t>DeMars</w:t>
+      </w:r>
+      <w:proofErr w:type="spellEnd"/>
     </w:p>
     <w:p>
       <w:pPr>
@@ -129,7 +65,10 @@
         </w:numPr>
       </w:pPr>
       <w:r>
-        <w:t>A few GRASP justification examples</w:t>
+        <w:t>A few sequence diagram examples</w:t>
+      </w:r>
+      <w:r>
+        <w:t xml:space="preserve"> - Joshua</w:t>
       </w:r>
     </w:p>
     <w:p>
@@ -141,7 +80,10 @@
         </w:numPr>
       </w:pPr>
       <w:r>
-        <w:t>Screenshot of Junit running?</w:t>
+        <w:t>A few GRASP justification examples</w:t>
+      </w:r>
+      <w:r>
+        <w:t xml:space="preserve"> - Samuel</w:t>
       </w:r>
     </w:p>
     <w:p>
@@ -153,7 +95,10 @@
         </w:numPr>
       </w:pPr>
       <w:r>
-        <w:t>Gantt Diagram</w:t>
+        <w:t>Screenshot of Junit running?</w:t>
+      </w:r>
+      <w:r>
+        <w:t xml:space="preserve"> - Samuel</w:t>
       </w:r>
     </w:p>
     <w:p>
@@ -165,15 +110,10 @@
         </w:numPr>
       </w:pPr>
       <w:r>
-        <w:t xml:space="preserve">Link to </w:t>
-      </w:r>
-      <w:proofErr w:type="spellStart"/>
-      <w:r>
-        <w:t>git</w:t>
-      </w:r>
-      <w:proofErr w:type="spellEnd"/>
-      <w:r>
-        <w:t xml:space="preserve"> &amp; issues</w:t>
+        <w:t>Gantt Diagram</w:t>
+      </w:r>
+      <w:r>
+        <w:t xml:space="preserve"> - Eric</w:t>
       </w:r>
     </w:p>
     <w:p>
@@ -185,7 +125,18 @@
         </w:numPr>
       </w:pPr>
       <w:r>
-        <w:t>Points dist.</w:t>
+        <w:t xml:space="preserve">Link to </w:t>
+      </w:r>
+      <w:proofErr w:type="spellStart"/>
+      <w:r>
+        <w:t>git</w:t>
+      </w:r>
+      <w:proofErr w:type="spellEnd"/>
+      <w:r>
+        <w:t xml:space="preserve"> &amp; issues</w:t>
+      </w:r>
+      <w:r>
+        <w:t xml:space="preserve"> - Eric</w:t>
       </w:r>
     </w:p>
     <w:p>
@@ -197,8 +148,28 @@
         </w:numPr>
       </w:pPr>
       <w:r>
+        <w:t>Points dist.</w:t>
+      </w:r>
+      <w:r>
+        <w:t xml:space="preserve"> - Eric</w:t>
+      </w:r>
+    </w:p>
+    <w:p>
+      <w:pPr>
+        <w:pStyle w:val="ListParagraph"/>
+        <w:numPr>
+          <w:ilvl w:val="0"/>
+          <w:numId w:val="2"/>
+        </w:numPr>
+      </w:pPr>
+      <w:r>
         <w:t>Timecards</w:t>
       </w:r>
+      <w:r>
+        <w:t xml:space="preserve"> - Eric</w:t>
+      </w:r>
+      <w:bookmarkStart w:id="0" w:name="_GoBack"/>
+      <w:bookmarkEnd w:id="0"/>
     </w:p>
     <w:sectPr>
       <w:headerReference w:type="default" r:id="rId8"/>
@@ -268,7 +239,7 @@
       <w:pStyle w:val="Header"/>
     </w:pPr>
     <w:r>
-      <w:t>3/28 Meeting</w:t>
+      <w:t>3/29 Meeting</w:t>
     </w:r>
   </w:p>
   <w:p>
@@ -276,7 +247,7 @@
       <w:pStyle w:val="Header"/>
     </w:pPr>
     <w:r>
-      <w:t>4:00-4:30</w:t>
+      <w:t>5:00-5:30</w:t>
     </w:r>
   </w:p>
 </w:hdr>

</xml_diff>